<commit_message>
add ESA slides into their own subfolder, minor changes to ms
</commit_message>
<xml_diff>
--- a/working_drafts/NxCO2xI_supp_v1.0.docx
+++ b/working_drafts/NxCO2xI_supp_v1.0.docx
@@ -8044,12 +8044,17 @@
               </w:rPr>
               <w:t>biomass</w:t>
             </w:r>
-            <w:r>
-              <w:rPr>
-                <w:vertAlign w:val="superscript"/>
-              </w:rPr>
-              <w:t>b</w:t>
-            </w:r>
+            <w:ins w:id="10" w:author="Perkowski, Evan A" w:date="2023-11-20T15:29:00Z">
+              <w:r>
+                <w:rPr>
+                  <w:b/>
+                  <w:bCs/>
+                  <w:color w:val="000000"/>
+                  <w:vertAlign w:val="superscript"/>
+                </w:rPr>
+                <w:t>b</w:t>
+              </w:r>
+            </w:ins>
             <w:proofErr w:type="spellEnd"/>
           </w:p>
         </w:tc>
@@ -9636,7 +9641,25 @@
         <w:t xml:space="preserve"> </w:t>
       </w:r>
       <w:r>
-        <w:t>A superscript “a” is included after trait labels to indicate if models were fit with natural-log transformed response variables, while a superscript “b” is included if models were fit with square-</w:t>
+        <w:t>A superscript “</w:t>
+      </w:r>
+      <w:r>
+        <w:rPr>
+          <w:vertAlign w:val="superscript"/>
+        </w:rPr>
+        <w:t>a</w:t>
+      </w:r>
+      <w:r>
+        <w:t>” is included after trait labels to indicate if models were fit with natural-log transformed response variables, while a superscript “</w:t>
+      </w:r>
+      <w:r>
+        <w:rPr>
+          <w:vertAlign w:val="superscript"/>
+        </w:rPr>
+        <w:t>b</w:t>
+      </w:r>
+      <w:r>
+        <w:t>” is included if models were fit with square-</w:t>
       </w:r>
       <w:proofErr w:type="spellStart"/>
       <w:r>
@@ -12011,7 +12034,7 @@
         </w:rPr>
         <w:t xml:space="preserve">. </w:t>
       </w:r>
-      <w:commentRangeStart w:id="10"/>
+      <w:commentRangeStart w:id="11"/>
       <w:r>
         <w:rPr>
           <w:rFonts w:cs="Times New Roman"/>
@@ -12044,13 +12067,13 @@
         </w:rPr>
         <w:t>.</w:t>
       </w:r>
-      <w:commentRangeEnd w:id="10"/>
+      <w:commentRangeEnd w:id="11"/>
       <w:r>
         <w:rPr>
           <w:rStyle w:val="CommentReference"/>
           <w:rFonts w:eastAsia="Times New Roman" w:cs="Times New Roman"/>
         </w:rPr>
-        <w:commentReference w:id="10"/>
+        <w:commentReference w:id="11"/>
       </w:r>
     </w:p>
     <w:p>
@@ -12979,7 +13002,7 @@
 
 <file path=word/comments.xml><?xml version="1.0" encoding="utf-8"?>
 <w:comments xmlns:wpc="http://schemas.microsoft.com/office/word/2010/wordprocessingCanvas" xmlns:cx="http://schemas.microsoft.com/office/drawing/2014/chartex" xmlns:cx1="http://schemas.microsoft.com/office/drawing/2015/9/8/chartex" xmlns:cx2="http://schemas.microsoft.com/office/drawing/2015/10/21/chartex" xmlns:cx3="http://schemas.microsoft.com/office/drawing/2016/5/9/chartex" xmlns:cx4="http://schemas.microsoft.com/office/drawing/2016/5/10/chartex" xmlns:cx5="http://schemas.microsoft.com/office/drawing/2016/5/11/chartex" xmlns:cx6="http://schemas.microsoft.com/office/drawing/2016/5/12/chartex" xmlns:cx7="http://schemas.microsoft.com/office/drawing/2016/5/13/chartex" xmlns:cx8="http://schemas.microsoft.com/office/drawing/2016/5/14/chartex" xmlns:mc="http://schemas.openxmlformats.org/markup-compatibility/2006" xmlns:aink="http://schemas.microsoft.com/office/drawing/2016/ink" xmlns:am3d="http://schemas.microsoft.com/office/drawing/2017/model3d" xmlns:o="urn:schemas-microsoft-com:office:office" xmlns:oel="http://schemas.microsoft.com/office/2019/extlst" xmlns:r="http://schemas.openxmlformats.org/officeDocument/2006/relationships" xmlns:m="http://schemas.openxmlformats.org/officeDocument/2006/math" xmlns:v="urn:schemas-microsoft-com:vml" xmlns:wp14="http://schemas.microsoft.com/office/word/2010/wordprocessingDrawing" xmlns:wp="http://schemas.openxmlformats.org/drawingml/2006/wordprocessingDrawing" xmlns:w10="urn:schemas-microsoft-com:office:word" xmlns:w="http://schemas.openxmlformats.org/wordprocessingml/2006/main" xmlns:w14="http://schemas.microsoft.com/office/word/2010/wordml" xmlns:w15="http://schemas.microsoft.com/office/word/2012/wordml" xmlns:w16cex="http://schemas.microsoft.com/office/word/2018/wordml/cex" xmlns:w16cid="http://schemas.microsoft.com/office/word/2016/wordml/cid" xmlns:w16="http://schemas.microsoft.com/office/word/2018/wordml" xmlns:w16sdtdh="http://schemas.microsoft.com/office/word/2020/wordml/sdtdatahash" xmlns:w16se="http://schemas.microsoft.com/office/word/2015/wordml/symex" xmlns:wpg="http://schemas.microsoft.com/office/word/2010/wordprocessingGroup" xmlns:wpi="http://schemas.microsoft.com/office/word/2010/wordprocessingInk" xmlns:wne="http://schemas.microsoft.com/office/word/2006/wordml" xmlns:wps="http://schemas.microsoft.com/office/word/2010/wordprocessingShape" mc:Ignorable="w14 w15 w16se w16cid w16 w16cex w16sdtdh wp14">
-  <w:comment w:id="10" w:author="Nick Smith" w:date="2023-11-13T14:32:00Z" w:initials="NGS">
+  <w:comment w:id="11" w:author="Nick Smith" w:date="2023-11-13T14:32:00Z" w:initials="NGS">
     <w:p>
       <w:pPr>
         <w:pStyle w:val="CommentText"/>

</xml_diff>